<commit_message>
Updating iOS app to SWIFT 3
</commit_message>
<xml_diff>
--- a/Meeting Minutes/SER518/Meeting 20170127.docx
+++ b/Meeting Minutes/SER518/Meeting 20170127.docx
@@ -1161,55 +1161,18 @@
       </w:r>
     </w:p>
     <w:p>
-      <w:pPr>
-        <w:widowControl w:val="0"/>
-        <w:numPr>
-          <w:ilvl w:val="0"/>
-          <w:numId w:val="10"/>
-        </w:numPr>
-        <w:tabs>
-          <w:tab w:val="left" w:pos="220"/>
-          <w:tab w:val="left" w:pos="720"/>
-        </w:tabs>
-        <w:autoSpaceDE w:val="0"/>
-        <w:autoSpaceDN w:val="0"/>
-        <w:adjustRightInd w:val="0"/>
-        <w:spacing w:after="0" w:line="280" w:lineRule="atLeast"/>
-        <w:rPr>
-          <w:rFonts w:ascii="Arial" w:hAnsi="Arial" w:cs="Arial"/>
-          <w:color w:val="auto"/>
-          <w:sz w:val="21"/>
-          <w:szCs w:val="21"/>
-        </w:rPr>
-      </w:pPr>
-      <w:r>
-        <w:rPr>
-          <w:rFonts w:ascii="Arial" w:hAnsi="Arial" w:cs="Arial"/>
-          <w:color w:val="auto"/>
-          <w:sz w:val="21"/>
-          <w:szCs w:val="21"/>
-        </w:rPr>
+      <w:bookmarkStart w:id="0" w:name="_GoBack"/>
+      <w:r>
         <w:t xml:space="preserve">iOS </w:t>
       </w:r>
       <w:r>
-        <w:rPr>
-          <w:rFonts w:ascii="Arial" w:hAnsi="Arial" w:cs="Arial"/>
-          <w:color w:val="auto"/>
-          <w:sz w:val="21"/>
-          <w:szCs w:val="21"/>
-        </w:rPr>
         <w:t>code needs be completely in swift 3</w:t>
       </w:r>
       <w:r>
-        <w:rPr>
-          <w:rFonts w:ascii="Arial" w:hAnsi="Arial" w:cs="Arial"/>
-          <w:color w:val="auto"/>
-          <w:sz w:val="21"/>
-          <w:szCs w:val="21"/>
-        </w:rPr>
         <w:t xml:space="preserve"> and not swift 2.</w:t>
       </w:r>
     </w:p>
+    <w:bookmarkEnd w:id="0"/>
     <w:p>
       <w:pPr>
         <w:widowControl w:val="0"/>
@@ -1711,8 +1674,6 @@
           <w:rFonts w:ascii="Arial" w:hAnsi="Arial" w:cs="Arial"/>
         </w:rPr>
       </w:pPr>
-      <w:bookmarkStart w:id="0" w:name="_GoBack"/>
-      <w:bookmarkEnd w:id="0"/>
     </w:p>
     <w:sectPr>
       <w:footerReference w:type="default" r:id="rId7"/>

</xml_diff>